<commit_message>
finished the scrum meeting document for week 3
</commit_message>
<xml_diff>
--- a/Scrum Meetings/SCRUM-MEETING-3.docx
+++ b/Scrum Meetings/SCRUM-MEETING-3.docx
@@ -293,6 +293,12 @@
               </w:rPr>
               <w:t>​​</w:t>
             </w:r>
+            <w:r>
+              <w:rPr>
+                <w:rFonts w:ascii="Times New Roman" w:eastAsia="Times New Roman" w:hAnsi="Times New Roman" w:cs="Times New Roman"/>
+              </w:rPr>
+              <w:t>Finish up M2</w:t>
+            </w:r>
           </w:p>
           <w:p>
             <w:pPr>
@@ -347,6 +353,12 @@
               </w:rPr>
               <w:t>​​</w:t>
             </w:r>
+            <w:r>
+              <w:rPr>
+                <w:rFonts w:ascii="Times New Roman" w:eastAsia="Times New Roman" w:hAnsi="Times New Roman" w:cs="Times New Roman"/>
+              </w:rPr>
+              <w:t>Lab Time</w:t>
+            </w:r>
           </w:p>
         </w:tc>
         <w:tc>
@@ -365,6 +377,12 @@
                 <w:rFonts w:ascii="Times New Roman" w:eastAsia="Times New Roman" w:hAnsi="Times New Roman" w:cs="Times New Roman"/>
               </w:rPr>
               <w:t>​​</w:t>
+            </w:r>
+            <w:r>
+              <w:rPr>
+                <w:rFonts w:ascii="Times New Roman" w:eastAsia="Times New Roman" w:hAnsi="Times New Roman" w:cs="Times New Roman"/>
+              </w:rPr>
+              <w:t>N/A</w:t>
             </w:r>
           </w:p>
         </w:tc>
@@ -624,6 +642,13 @@
               </w:rPr>
               <w:t xml:space="preserve">​​ </w:t>
             </w:r>
+            <w:r>
+              <w:rPr>
+                <w:rFonts w:ascii="Times New Roman" w:eastAsia="Times New Roman" w:hAnsi="Times New Roman" w:cs="Times New Roman"/>
+                <w:spacing w:val="-1"/>
+              </w:rPr>
+              <w:t>Saafi Rahman</w:t>
+            </w:r>
           </w:p>
         </w:tc>
         <w:tc>
@@ -644,6 +669,13 @@
                 <w:spacing w:val="-1"/>
               </w:rPr>
               <w:t xml:space="preserve">​​ </w:t>
+            </w:r>
+            <w:r>
+              <w:rPr>
+                <w:rFonts w:ascii="Times New Roman" w:eastAsia="Times New Roman" w:hAnsi="Times New Roman" w:cs="Times New Roman"/>
+                <w:spacing w:val="-1"/>
+              </w:rPr>
+              <w:t>Back-end developer</w:t>
             </w:r>
           </w:p>
         </w:tc>
@@ -663,6 +695,13 @@
                 <w:spacing w:val="-1"/>
               </w:rPr>
             </w:pPr>
+            <w:r>
+              <w:rPr>
+                <w:rFonts w:ascii="Times New Roman" w:eastAsia="Times New Roman" w:hAnsi="Times New Roman" w:cs="Times New Roman"/>
+                <w:spacing w:val="-1"/>
+              </w:rPr>
+              <w:t>Gaurang Bharti</w:t>
+            </w:r>
           </w:p>
         </w:tc>
         <w:tc>
@@ -676,6 +715,20 @@
                 <w:spacing w:val="-1"/>
               </w:rPr>
             </w:pPr>
+            <w:r>
+              <w:rPr>
+                <w:rFonts w:ascii="Times New Roman" w:eastAsia="Times New Roman" w:hAnsi="Times New Roman" w:cs="Times New Roman"/>
+                <w:spacing w:val="-1"/>
+              </w:rPr>
+              <w:t>Back</w:t>
+            </w:r>
+            <w:r>
+              <w:rPr>
+                <w:rFonts w:ascii="Times New Roman" w:eastAsia="Times New Roman" w:hAnsi="Times New Roman" w:cs="Times New Roman"/>
+                <w:spacing w:val="-1"/>
+              </w:rPr>
+              <w:t>-end developer</w:t>
+            </w:r>
           </w:p>
         </w:tc>
       </w:tr>
@@ -694,6 +747,13 @@
                 <w:spacing w:val="-1"/>
               </w:rPr>
             </w:pPr>
+            <w:r>
+              <w:rPr>
+                <w:rFonts w:ascii="Times New Roman" w:eastAsia="Times New Roman" w:hAnsi="Times New Roman" w:cs="Times New Roman"/>
+                <w:spacing w:val="-1"/>
+              </w:rPr>
+              <w:t>Eddy Tian</w:t>
+            </w:r>
           </w:p>
         </w:tc>
         <w:tc>
@@ -707,6 +767,20 @@
                 <w:spacing w:val="-1"/>
               </w:rPr>
             </w:pPr>
+            <w:r>
+              <w:rPr>
+                <w:rFonts w:ascii="Times New Roman" w:eastAsia="Times New Roman" w:hAnsi="Times New Roman" w:cs="Times New Roman"/>
+                <w:spacing w:val="-1"/>
+              </w:rPr>
+              <w:t>Front</w:t>
+            </w:r>
+            <w:r>
+              <w:rPr>
+                <w:rFonts w:ascii="Times New Roman" w:eastAsia="Times New Roman" w:hAnsi="Times New Roman" w:cs="Times New Roman"/>
+                <w:spacing w:val="-1"/>
+              </w:rPr>
+              <w:t>-end developer</w:t>
+            </w:r>
           </w:p>
         </w:tc>
       </w:tr>
@@ -725,6 +799,13 @@
                 <w:spacing w:val="-1"/>
               </w:rPr>
             </w:pPr>
+            <w:r>
+              <w:rPr>
+                <w:rFonts w:ascii="Times New Roman" w:eastAsia="Times New Roman" w:hAnsi="Times New Roman" w:cs="Times New Roman"/>
+                <w:spacing w:val="-1"/>
+              </w:rPr>
+              <w:t>Tithi Soni</w:t>
+            </w:r>
           </w:p>
         </w:tc>
         <w:tc>
@@ -738,6 +819,13 @@
                 <w:spacing w:val="-1"/>
               </w:rPr>
             </w:pPr>
+            <w:r>
+              <w:rPr>
+                <w:rFonts w:ascii="Times New Roman" w:eastAsia="Times New Roman" w:hAnsi="Times New Roman" w:cs="Times New Roman"/>
+                <w:spacing w:val="-1"/>
+              </w:rPr>
+              <w:t>Front-end developer</w:t>
+            </w:r>
           </w:p>
         </w:tc>
       </w:tr>
@@ -756,6 +844,13 @@
                 <w:spacing w:val="-1"/>
               </w:rPr>
             </w:pPr>
+            <w:r>
+              <w:rPr>
+                <w:rFonts w:ascii="Times New Roman" w:eastAsia="Times New Roman" w:hAnsi="Times New Roman" w:cs="Times New Roman"/>
+                <w:spacing w:val="-1"/>
+              </w:rPr>
+              <w:t>Sahraj Singh</w:t>
+            </w:r>
           </w:p>
         </w:tc>
         <w:tc>
@@ -769,6 +864,13 @@
                 <w:spacing w:val="-1"/>
               </w:rPr>
             </w:pPr>
+            <w:r>
+              <w:rPr>
+                <w:rFonts w:ascii="Times New Roman" w:eastAsia="Times New Roman" w:hAnsi="Times New Roman" w:cs="Times New Roman"/>
+                <w:spacing w:val="-1"/>
+              </w:rPr>
+              <w:t>Front-end developer</w:t>
+            </w:r>
           </w:p>
         </w:tc>
       </w:tr>
@@ -883,7 +985,7 @@
           <w:szCs w:val="34"/>
         </w:rPr>
         <w:drawing>
-          <wp:inline distT="0" distB="0" distL="0" distR="0" wp14:anchorId="1C9F3A0D" wp14:editId="3CCFBCE0">
+          <wp:inline distT="0" distB="0" distL="0" distR="0" wp14:anchorId="1C9F3A0D" wp14:editId="29553FB5">
             <wp:extent cx="185738" cy="185738"/>
             <wp:effectExtent l="0" t="0" r="5080" b="5080"/>
             <wp:docPr id="459473846" name="Picture 2" descr=":pencil2:"/>
@@ -1057,14 +1159,7 @@
                 <w:rFonts w:ascii="Times New Roman" w:eastAsia="Times New Roman" w:hAnsi="Times New Roman" w:cs="Times New Roman"/>
                 <w:spacing w:val="-1"/>
               </w:rPr>
-              <w:t>​​</w:t>
-            </w:r>
-            <w:r>
-              <w:rPr>
-                <w:rFonts w:ascii="Times New Roman" w:eastAsia="Times New Roman" w:hAnsi="Times New Roman" w:cs="Times New Roman"/>
-                <w:spacing w:val="-1"/>
-              </w:rPr>
-              <w:t>e.g., Bugs</w:t>
+              <w:t>Feature List</w:t>
             </w:r>
           </w:p>
         </w:tc>
@@ -1120,6 +1215,13 @@
               </w:rPr>
               <w:t xml:space="preserve"> </w:t>
             </w:r>
+            <w:r>
+              <w:rPr>
+                <w:rFonts w:ascii="Times New Roman" w:eastAsia="Times New Roman" w:hAnsi="Times New Roman" w:cs="Times New Roman"/>
+                <w:spacing w:val="-1"/>
+              </w:rPr>
+              <w:t>4</w:t>
+            </w:r>
           </w:p>
         </w:tc>
       </w:tr>
@@ -1163,6 +1265,13 @@
                 <w:spacing w:val="-1"/>
               </w:rPr>
             </w:pPr>
+            <w:r>
+              <w:rPr>
+                <w:rFonts w:ascii="Times New Roman" w:eastAsia="Times New Roman" w:hAnsi="Times New Roman" w:cs="Times New Roman"/>
+                <w:spacing w:val="-1"/>
+              </w:rPr>
+              <w:t>7</w:t>
+            </w:r>
           </w:p>
         </w:tc>
       </w:tr>
@@ -1206,6 +1315,13 @@
                 <w:spacing w:val="-1"/>
               </w:rPr>
             </w:pPr>
+            <w:r>
+              <w:rPr>
+                <w:rFonts w:ascii="Times New Roman" w:eastAsia="Times New Roman" w:hAnsi="Times New Roman" w:cs="Times New Roman"/>
+                <w:spacing w:val="-1"/>
+              </w:rPr>
+              <w:t>100%</w:t>
+            </w:r>
           </w:p>
         </w:tc>
       </w:tr>
@@ -1262,6 +1378,13 @@
                 <w:spacing w:val="-1"/>
               </w:rPr>
               <w:t xml:space="preserve"> </w:t>
+            </w:r>
+            <w:r>
+              <w:rPr>
+                <w:rFonts w:ascii="Times New Roman" w:eastAsia="Times New Roman" w:hAnsi="Times New Roman" w:cs="Times New Roman"/>
+                <w:spacing w:val="-1"/>
+              </w:rPr>
+              <w:t>Completed the feature list and made use-case and UML diagrams</w:t>
             </w:r>
           </w:p>
         </w:tc>
@@ -1379,6 +1502,28 @@
               </w:rPr>
               <w:t xml:space="preserve"> </w:t>
             </w:r>
+            <w:r>
+              <w:rPr>
+                <w:rFonts w:ascii="Times New Roman" w:eastAsia="Times New Roman" w:hAnsi="Times New Roman" w:cs="Times New Roman"/>
+                <w:spacing w:val="-1"/>
+              </w:rPr>
+              <w:t>Feb 15</w:t>
+            </w:r>
+            <w:r>
+              <w:rPr>
+                <w:rFonts w:ascii="Times New Roman" w:eastAsia="Times New Roman" w:hAnsi="Times New Roman" w:cs="Times New Roman"/>
+                <w:spacing w:val="-1"/>
+                <w:vertAlign w:val="superscript"/>
+              </w:rPr>
+              <w:t>th</w:t>
+            </w:r>
+            <w:r>
+              <w:rPr>
+                <w:rFonts w:ascii="Times New Roman" w:eastAsia="Times New Roman" w:hAnsi="Times New Roman" w:cs="Times New Roman"/>
+                <w:spacing w:val="-1"/>
+              </w:rPr>
+              <w:t xml:space="preserve"> </w:t>
+            </w:r>
           </w:p>
         </w:tc>
       </w:tr>
@@ -1419,6 +1564,28 @@
                 <w:spacing w:val="-1"/>
               </w:rPr>
             </w:pPr>
+            <w:r>
+              <w:rPr>
+                <w:rFonts w:ascii="Times New Roman" w:eastAsia="Times New Roman" w:hAnsi="Times New Roman" w:cs="Times New Roman"/>
+                <w:spacing w:val="-1"/>
+              </w:rPr>
+              <w:t xml:space="preserve"> Feb 29</w:t>
+            </w:r>
+            <w:r>
+              <w:rPr>
+                <w:rFonts w:ascii="Times New Roman" w:eastAsia="Times New Roman" w:hAnsi="Times New Roman" w:cs="Times New Roman"/>
+                <w:spacing w:val="-1"/>
+                <w:vertAlign w:val="superscript"/>
+              </w:rPr>
+              <w:t>th</w:t>
+            </w:r>
+            <w:r>
+              <w:rPr>
+                <w:rFonts w:ascii="Times New Roman" w:eastAsia="Times New Roman" w:hAnsi="Times New Roman" w:cs="Times New Roman"/>
+                <w:spacing w:val="-1"/>
+              </w:rPr>
+              <w:t xml:space="preserve"> </w:t>
+            </w:r>
           </w:p>
         </w:tc>
       </w:tr>
@@ -1471,7 +1638,7 @@
                 <w:rFonts w:ascii="Times New Roman" w:eastAsia="Times New Roman" w:hAnsi="Times New Roman" w:cs="Times New Roman"/>
                 <w:spacing w:val="-1"/>
               </w:rPr>
-              <w:t xml:space="preserve"> </w:t>
+              <w:t>Project description and requirements</w:t>
             </w:r>
           </w:p>
         </w:tc>
@@ -1513,6 +1680,13 @@
                 <w:spacing w:val="-1"/>
               </w:rPr>
             </w:pPr>
+            <w:r>
+              <w:rPr>
+                <w:rFonts w:ascii="Times New Roman" w:eastAsia="Times New Roman" w:hAnsi="Times New Roman" w:cs="Times New Roman"/>
+                <w:spacing w:val="-1"/>
+              </w:rPr>
+              <w:t>100%</w:t>
+            </w:r>
           </w:p>
         </w:tc>
       </w:tr>
@@ -1553,6 +1727,13 @@
                 <w:spacing w:val="-1"/>
               </w:rPr>
             </w:pPr>
+            <w:r>
+              <w:rPr>
+                <w:rFonts w:ascii="Times New Roman" w:eastAsia="Times New Roman" w:hAnsi="Times New Roman" w:cs="Times New Roman"/>
+                <w:spacing w:val="-1"/>
+              </w:rPr>
+              <w:t>7</w:t>
+            </w:r>
           </w:p>
         </w:tc>
       </w:tr>
@@ -1598,76 +1779,75 @@
                 <w:rFonts w:ascii="Times New Roman" w:eastAsia="Times New Roman" w:hAnsi="Times New Roman" w:cs="Times New Roman"/>
                 <w:spacing w:val="-1"/>
               </w:rPr>
-              <w:t xml:space="preserve"> Member 1</w:t>
-            </w:r>
-          </w:p>
-          <w:p>
-            <w:pPr>
-              <w:rPr>
-                <w:rFonts w:ascii="Times New Roman" w:eastAsia="Times New Roman" w:hAnsi="Times New Roman" w:cs="Times New Roman"/>
-                <w:spacing w:val="-1"/>
-              </w:rPr>
-            </w:pPr>
-            <w:r>
-              <w:rPr>
-                <w:rFonts w:ascii="Times New Roman" w:eastAsia="Times New Roman" w:hAnsi="Times New Roman" w:cs="Times New Roman"/>
-                <w:spacing w:val="-1"/>
-              </w:rPr>
-              <w:t xml:space="preserve"> Member 2</w:t>
-            </w:r>
-          </w:p>
-          <w:p>
-            <w:pPr>
-              <w:rPr>
-                <w:rFonts w:ascii="Times New Roman" w:eastAsia="Times New Roman" w:hAnsi="Times New Roman" w:cs="Times New Roman"/>
-                <w:spacing w:val="-1"/>
-              </w:rPr>
-            </w:pPr>
-            <w:r>
-              <w:rPr>
-                <w:rFonts w:ascii="Times New Roman" w:eastAsia="Times New Roman" w:hAnsi="Times New Roman" w:cs="Times New Roman"/>
-                <w:spacing w:val="-1"/>
-              </w:rPr>
-              <w:t xml:space="preserve"> Member 3</w:t>
-            </w:r>
-          </w:p>
-          <w:p>
-            <w:pPr>
-              <w:rPr>
-                <w:rFonts w:ascii="Times New Roman" w:eastAsia="Times New Roman" w:hAnsi="Times New Roman" w:cs="Times New Roman"/>
-                <w:spacing w:val="-1"/>
-              </w:rPr>
-            </w:pPr>
-            <w:r>
-              <w:rPr>
-                <w:rFonts w:ascii="Times New Roman" w:eastAsia="Times New Roman" w:hAnsi="Times New Roman" w:cs="Times New Roman"/>
-                <w:spacing w:val="-1"/>
-              </w:rPr>
-              <w:t xml:space="preserve"> Member 4</w:t>
-            </w:r>
-          </w:p>
-          <w:p>
-            <w:pPr>
-              <w:rPr>
-                <w:rFonts w:ascii="Times New Roman" w:eastAsia="Times New Roman" w:hAnsi="Times New Roman" w:cs="Times New Roman"/>
-                <w:spacing w:val="-1"/>
-              </w:rPr>
-            </w:pPr>
-            <w:r>
-              <w:rPr>
-                <w:rFonts w:ascii="Times New Roman" w:eastAsia="Times New Roman" w:hAnsi="Times New Roman" w:cs="Times New Roman"/>
-                <w:spacing w:val="-1"/>
-              </w:rPr>
-              <w:t xml:space="preserve"> Member 5</w:t>
-            </w:r>
-          </w:p>
-          <w:p>
-            <w:pPr>
-              <w:rPr>
-                <w:rFonts w:ascii="Times New Roman" w:eastAsia="Times New Roman" w:hAnsi="Times New Roman" w:cs="Times New Roman"/>
-                <w:spacing w:val="-1"/>
-              </w:rPr>
-            </w:pPr>
+              <w:t>Gaurang Bharti</w:t>
+            </w:r>
+          </w:p>
+          <w:p>
+            <w:pPr>
+              <w:rPr>
+                <w:rFonts w:ascii="Times New Roman" w:eastAsia="Times New Roman" w:hAnsi="Times New Roman" w:cs="Times New Roman"/>
+                <w:spacing w:val="-1"/>
+              </w:rPr>
+            </w:pPr>
+            <w:r>
+              <w:rPr>
+                <w:rFonts w:ascii="Times New Roman" w:eastAsia="Times New Roman" w:hAnsi="Times New Roman" w:cs="Times New Roman"/>
+                <w:spacing w:val="-1"/>
+              </w:rPr>
+              <w:t>Tithi Soni</w:t>
+            </w:r>
+          </w:p>
+          <w:p>
+            <w:pPr>
+              <w:rPr>
+                <w:rFonts w:ascii="Times New Roman" w:eastAsia="Times New Roman" w:hAnsi="Times New Roman" w:cs="Times New Roman"/>
+                <w:spacing w:val="-1"/>
+              </w:rPr>
+            </w:pPr>
+            <w:r>
+              <w:rPr>
+                <w:rFonts w:ascii="Times New Roman" w:eastAsia="Times New Roman" w:hAnsi="Times New Roman" w:cs="Times New Roman"/>
+                <w:spacing w:val="-1"/>
+              </w:rPr>
+              <w:t>Saafi Rahman</w:t>
+            </w:r>
+          </w:p>
+          <w:p>
+            <w:pPr>
+              <w:rPr>
+                <w:rFonts w:ascii="Times New Roman" w:eastAsia="Times New Roman" w:hAnsi="Times New Roman" w:cs="Times New Roman"/>
+                <w:spacing w:val="-1"/>
+              </w:rPr>
+            </w:pPr>
+            <w:r>
+              <w:rPr>
+                <w:rFonts w:ascii="Times New Roman" w:eastAsia="Times New Roman" w:hAnsi="Times New Roman" w:cs="Times New Roman"/>
+                <w:spacing w:val="-1"/>
+              </w:rPr>
+              <w:t>Sahraj Singh</w:t>
+            </w:r>
+          </w:p>
+          <w:p>
+            <w:pPr>
+              <w:rPr>
+                <w:rFonts w:ascii="Times New Roman" w:eastAsia="Times New Roman" w:hAnsi="Times New Roman" w:cs="Times New Roman"/>
+                <w:spacing w:val="-1"/>
+              </w:rPr>
+            </w:pPr>
+            <w:r>
+              <w:rPr>
+                <w:rFonts w:ascii="Times New Roman" w:eastAsia="Times New Roman" w:hAnsi="Times New Roman" w:cs="Times New Roman"/>
+                <w:spacing w:val="-1"/>
+              </w:rPr>
+              <w:t>Eddy Tian</w:t>
+            </w:r>
+            <w:r>
+              <w:rPr>
+                <w:rFonts w:ascii="Times New Roman" w:eastAsia="Times New Roman" w:hAnsi="Times New Roman" w:cs="Times New Roman"/>
+                <w:spacing w:val="-1"/>
+              </w:rPr>
+              <w:t xml:space="preserve"> </w:t>
+            </w:r>
           </w:p>
         </w:tc>
       </w:tr>
@@ -1718,6 +1898,13 @@
                 <w:spacing w:val="-1"/>
               </w:rPr>
             </w:pPr>
+            <w:r>
+              <w:rPr>
+                <w:rFonts w:ascii="Times New Roman" w:eastAsia="Times New Roman" w:hAnsi="Times New Roman" w:cs="Times New Roman"/>
+                <w:spacing w:val="-1"/>
+              </w:rPr>
+              <w:t>Changing our design</w:t>
+            </w:r>
           </w:p>
         </w:tc>
       </w:tr>
@@ -1768,6 +1955,13 @@
                 <w:spacing w:val="-1"/>
               </w:rPr>
             </w:pPr>
+            <w:r>
+              <w:rPr>
+                <w:rFonts w:ascii="Times New Roman" w:eastAsia="Times New Roman" w:hAnsi="Times New Roman" w:cs="Times New Roman"/>
+                <w:spacing w:val="-1"/>
+              </w:rPr>
+              <w:t>Discussions and Planning</w:t>
+            </w:r>
           </w:p>
         </w:tc>
       </w:tr>
@@ -1842,7 +2036,7 @@
           <w:szCs w:val="34"/>
         </w:rPr>
         <w:drawing>
-          <wp:inline distT="0" distB="0" distL="0" distR="0" wp14:anchorId="6843354F" wp14:editId="0EB7D0BE">
+          <wp:inline distT="0" distB="0" distL="0" distR="0" wp14:anchorId="6843354F" wp14:editId="6606AE2F">
             <wp:extent cx="178594" cy="178594"/>
             <wp:effectExtent l="0" t="0" r="0" b="0"/>
             <wp:docPr id="306956271" name="Picture 1" descr=":books:"/>
@@ -3835,6 +4029,21 @@
 </file>
 
 <file path=customXml/item1.xml><?xml version="1.0" encoding="utf-8"?>
+<p:properties xmlns:p="http://schemas.microsoft.com/office/2006/metadata/properties" xmlns:xsi="http://www.w3.org/2001/XMLSchema-instance" xmlns:pc="http://schemas.microsoft.com/office/infopath/2007/PartnerControls">
+  <documentManagement/>
+</p:properties>
+</file>
+
+<file path=customXml/item2.xml><?xml version="1.0" encoding="utf-8"?>
+<?mso-contentType ?>
+<FormTemplates xmlns="http://schemas.microsoft.com/sharepoint/v3/contenttype/forms">
+  <Display>DocumentLibraryForm</Display>
+  <Edit>DocumentLibraryForm</Edit>
+  <New>DocumentLibraryForm</New>
+</FormTemplates>
+</file>
+
+<file path=customXml/item3.xml><?xml version="1.0" encoding="utf-8"?>
 <ct:contentTypeSchema xmlns:ct="http://schemas.microsoft.com/office/2006/metadata/contentType" xmlns:ma="http://schemas.microsoft.com/office/2006/metadata/properties/metaAttributes" ct:_="" ma:_="" ma:contentTypeName="Document" ma:contentTypeID="0x010100667FE0508D053243A795F66CCB579323" ma:contentTypeVersion="2" ma:contentTypeDescription="Create a new document." ma:contentTypeScope="" ma:versionID="104d8bc17b6cde8c0195e7dd0b6cd603">
   <xsd:schema xmlns:xsd="http://www.w3.org/2001/XMLSchema" xmlns:xs="http://www.w3.org/2001/XMLSchema" xmlns:p="http://schemas.microsoft.com/office/2006/metadata/properties" xmlns:ns3="bc663ff4-df55-4a0d-9bd1-847459d24da2" targetNamespace="http://schemas.microsoft.com/office/2006/metadata/properties" ma:root="true" ma:fieldsID="a75ec6c3de4f86b16d52a8a262061d86" ns3:_="">
     <xsd:import namespace="bc663ff4-df55-4a0d-9bd1-847459d24da2"/>
@@ -3966,22 +4175,24 @@
 </ct:contentTypeSchema>
 </file>
 
-<file path=customXml/item2.xml><?xml version="1.0" encoding="utf-8"?>
-<?mso-contentType ?>
-<FormTemplates xmlns="http://schemas.microsoft.com/sharepoint/v3/contenttype/forms">
-  <Display>DocumentLibraryForm</Display>
-  <Edit>DocumentLibraryForm</Edit>
-  <New>DocumentLibraryForm</New>
-</FormTemplates>
+<file path=customXml/itemProps1.xml><?xml version="1.0" encoding="utf-8"?>
+<ds:datastoreItem xmlns:ds="http://schemas.openxmlformats.org/officeDocument/2006/customXml" ds:itemID="{610D4CB1-164B-4D8B-B48A-AE8D7CF1EB73}">
+  <ds:schemaRefs>
+    <ds:schemaRef ds:uri="http://schemas.microsoft.com/office/2006/metadata/properties"/>
+    <ds:schemaRef ds:uri="http://schemas.microsoft.com/office/infopath/2007/PartnerControls"/>
+  </ds:schemaRefs>
+</ds:datastoreItem>
 </file>
 
-<file path=customXml/item3.xml><?xml version="1.0" encoding="utf-8"?>
-<p:properties xmlns:p="http://schemas.microsoft.com/office/2006/metadata/properties" xmlns:xsi="http://www.w3.org/2001/XMLSchema-instance" xmlns:pc="http://schemas.microsoft.com/office/infopath/2007/PartnerControls">
-  <documentManagement/>
-</p:properties>
+<file path=customXml/itemProps2.xml><?xml version="1.0" encoding="utf-8"?>
+<ds:datastoreItem xmlns:ds="http://schemas.openxmlformats.org/officeDocument/2006/customXml" ds:itemID="{B1F3137C-0FB3-4AE4-BA6D-15DC3BB55AF3}">
+  <ds:schemaRefs>
+    <ds:schemaRef ds:uri="http://schemas.microsoft.com/sharepoint/v3/contenttype/forms"/>
+  </ds:schemaRefs>
+</ds:datastoreItem>
 </file>
 
-<file path=customXml/itemProps1.xml><?xml version="1.0" encoding="utf-8"?>
+<file path=customXml/itemProps3.xml><?xml version="1.0" encoding="utf-8"?>
 <ds:datastoreItem xmlns:ds="http://schemas.openxmlformats.org/officeDocument/2006/customXml" ds:itemID="{F9DAD4DD-DF7A-431B-9BEA-CA7FAA7FC455}">
   <ds:schemaRefs>
     <ds:schemaRef ds:uri="http://schemas.microsoft.com/office/2006/metadata/contentType"/>
@@ -3997,21 +4208,4 @@
     <ds:schemaRef ds:uri="http://schemas.microsoft.com/internal/obd"/>
   </ds:schemaRefs>
 </ds:datastoreItem>
-</file>
-
-<file path=customXml/itemProps2.xml><?xml version="1.0" encoding="utf-8"?>
-<ds:datastoreItem xmlns:ds="http://schemas.openxmlformats.org/officeDocument/2006/customXml" ds:itemID="{B1F3137C-0FB3-4AE4-BA6D-15DC3BB55AF3}">
-  <ds:schemaRefs>
-    <ds:schemaRef ds:uri="http://schemas.microsoft.com/sharepoint/v3/contenttype/forms"/>
-  </ds:schemaRefs>
-</ds:datastoreItem>
-</file>
-
-<file path=customXml/itemProps3.xml><?xml version="1.0" encoding="utf-8"?>
-<ds:datastoreItem xmlns:ds="http://schemas.openxmlformats.org/officeDocument/2006/customXml" ds:itemID="{610D4CB1-164B-4D8B-B48A-AE8D7CF1EB73}">
-  <ds:schemaRefs>
-    <ds:schemaRef ds:uri="http://schemas.microsoft.com/office/2006/metadata/properties"/>
-    <ds:schemaRef ds:uri="http://schemas.microsoft.com/office/infopath/2007/PartnerControls"/>
-  </ds:schemaRefs>
-</ds:datastoreItem>
 </file>
</xml_diff>